<commit_message>
Gendoc Template and output file updates
</commit_message>
<xml_diff>
--- a/experimental/doc/MLSAPI_Gendoc_Template.docx
+++ b/experimental/doc/MLSAPI_Gendoc_Template.docx
@@ -228,174 +228,10 @@
     </w:p>
     <w:p>
       <w:pPr>
-        <w:pStyle w:val="Default"/>
-        <w:rPr>
-          <w:rFonts w:ascii="Calibri" w:eastAsia="Times New Roman" w:hAnsi="Calibri" w:cs="Calibri"/>
-          <w:color w:val="auto"/>
-          <w:sz w:val="20"/>
-          <w:szCs w:val="20"/>
-          <w:lang w:val="en-GB"/>
-        </w:rPr>
-      </w:pPr>
-      <w:r>
-        <w:rPr>
-          <w:rFonts w:ascii="Calibri" w:eastAsia="Times New Roman" w:hAnsi="Calibri" w:cs="Calibri"/>
-          <w:color w:val="auto"/>
-          <w:sz w:val="20"/>
-          <w:szCs w:val="20"/>
-          <w:lang w:val="en-GB"/>
-        </w:rPr>
-        <w:t xml:space="preserve">This document was generated on </w:t>
-      </w:r>
-      <w:r>
-        <w:rPr>
-          <w:rFonts w:ascii="Calibri" w:eastAsia="Times New Roman" w:hAnsi="Calibri" w:cs="Calibri"/>
-          <w:color w:val="auto"/>
-          <w:sz w:val="20"/>
-          <w:szCs w:val="20"/>
-          <w:lang w:val="en-GB"/>
-        </w:rPr>
-        <w:fldChar w:fldCharType="begin"/>
-      </w:r>
-      <w:r>
-        <w:rPr>
-          <w:rFonts w:ascii="Calibri" w:eastAsia="Times New Roman" w:hAnsi="Calibri" w:cs="Calibri"/>
-          <w:color w:val="auto"/>
-          <w:sz w:val="20"/>
-          <w:szCs w:val="20"/>
-          <w:lang w:val="en-GB"/>
-        </w:rPr>
-        <w:instrText xml:space="preserve"> DATE \@ "dd MMMM yyyy" </w:instrText>
-      </w:r>
-      <w:r>
-        <w:rPr>
-          <w:rFonts w:ascii="Calibri" w:eastAsia="Times New Roman" w:hAnsi="Calibri" w:cs="Calibri"/>
-          <w:color w:val="auto"/>
-          <w:sz w:val="20"/>
-          <w:szCs w:val="20"/>
-          <w:lang w:val="en-GB"/>
-        </w:rPr>
-        <w:fldChar w:fldCharType="separate"/>
-      </w:r>
-      <w:r>
-        <w:rPr>
-          <w:rFonts w:ascii="Calibri" w:eastAsia="Times New Roman" w:hAnsi="Calibri" w:cs="Calibri"/>
-          <w:noProof/>
-          <w:color w:val="auto"/>
-          <w:sz w:val="20"/>
-          <w:szCs w:val="20"/>
-          <w:lang w:val="en-GB"/>
-        </w:rPr>
-        <w:t>17 April 2019</w:t>
-      </w:r>
-      <w:r>
-        <w:rPr>
-          <w:rFonts w:ascii="Calibri" w:eastAsia="Times New Roman" w:hAnsi="Calibri" w:cs="Calibri"/>
-          <w:color w:val="auto"/>
-          <w:sz w:val="20"/>
-          <w:szCs w:val="20"/>
-          <w:lang w:val="en-GB"/>
-        </w:rPr>
-        <w:fldChar w:fldCharType="end"/>
-      </w:r>
-      <w:r>
-        <w:rPr>
-          <w:rFonts w:ascii="Calibri" w:eastAsia="Times New Roman" w:hAnsi="Calibri" w:cs="Calibri"/>
-          <w:color w:val="auto"/>
-          <w:sz w:val="20"/>
-          <w:szCs w:val="20"/>
-          <w:lang w:val="en-GB"/>
-        </w:rPr>
-        <w:t xml:space="preserve"> </w:t>
-      </w:r>
-      <w:r>
-        <w:rPr>
-          <w:rFonts w:ascii="Calibri" w:eastAsia="Times New Roman" w:hAnsi="Calibri" w:cs="Calibri"/>
-          <w:color w:val="auto"/>
-          <w:sz w:val="20"/>
-          <w:szCs w:val="20"/>
-          <w:lang w:val="en-GB"/>
-        </w:rPr>
-        <w:t>by “</w:t>
-      </w:r>
-      <w:proofErr w:type="spellStart"/>
-      <w:r>
-        <w:rPr>
-          <w:rFonts w:ascii="Calibri" w:eastAsia="Times New Roman" w:hAnsi="Calibri" w:cs="Calibri"/>
-          <w:color w:val="auto"/>
-          <w:sz w:val="20"/>
-          <w:szCs w:val="20"/>
-          <w:lang w:val="en-GB"/>
-        </w:rPr>
-        <w:t>MEF_Gendoc_Interface_Spec_Template</w:t>
-      </w:r>
-      <w:proofErr w:type="spellEnd"/>
-      <w:r>
-        <w:rPr>
-          <w:rFonts w:ascii="Calibri" w:eastAsia="Times New Roman" w:hAnsi="Calibri" w:cs="Calibri"/>
-          <w:color w:val="auto"/>
-          <w:sz w:val="20"/>
-          <w:szCs w:val="20"/>
-          <w:lang w:val="en-GB"/>
-        </w:rPr>
-        <w:t xml:space="preserve">” version </w:t>
-      </w:r>
-      <w:r>
-        <w:rPr>
-          <w:rFonts w:ascii="Calibri" w:eastAsia="Times New Roman" w:hAnsi="Calibri" w:cs="Calibri"/>
-          <w:color w:val="auto"/>
-          <w:sz w:val="20"/>
-          <w:szCs w:val="20"/>
-          <w:lang w:val="en-GB"/>
-        </w:rPr>
-        <w:fldChar w:fldCharType="begin"/>
-      </w:r>
-      <w:r>
-        <w:rPr>
-          <w:rFonts w:ascii="Calibri" w:eastAsia="Times New Roman" w:hAnsi="Calibri" w:cs="Calibri"/>
-          <w:color w:val="auto"/>
-          <w:sz w:val="20"/>
-          <w:szCs w:val="20"/>
-          <w:lang w:val="en-GB"/>
-        </w:rPr>
-        <w:instrText xml:space="preserve"> DOCPROPERTY  "Document number"  \* MERGEFORMAT </w:instrText>
-      </w:r>
-      <w:r>
-        <w:rPr>
-          <w:rFonts w:ascii="Calibri" w:eastAsia="Times New Roman" w:hAnsi="Calibri" w:cs="Calibri"/>
-          <w:color w:val="auto"/>
-          <w:sz w:val="20"/>
-          <w:szCs w:val="20"/>
-          <w:lang w:val="en-GB"/>
-        </w:rPr>
-        <w:fldChar w:fldCharType="separate"/>
-      </w:r>
-      <w:r>
-        <w:rPr>
-          <w:rFonts w:ascii="Calibri" w:eastAsia="Times New Roman" w:hAnsi="Calibri" w:cs="Calibri"/>
-          <w:color w:val="auto"/>
-          <w:sz w:val="20"/>
-          <w:szCs w:val="20"/>
-          <w:lang w:val="en-GB"/>
-        </w:rPr>
-        <w:t>1.5</w:t>
-      </w:r>
-      <w:r>
-        <w:rPr>
-          <w:rFonts w:ascii="Calibri" w:eastAsia="Times New Roman" w:hAnsi="Calibri" w:cs="Calibri"/>
-          <w:color w:val="auto"/>
-          <w:sz w:val="20"/>
-          <w:szCs w:val="20"/>
-          <w:lang w:val="en-GB"/>
-        </w:rPr>
-        <w:fldChar w:fldCharType="end"/>
-      </w:r>
-    </w:p>
-    <w:p>
-      <w:pPr>
         <w:pStyle w:val="Heading2"/>
         <w:keepNext/>
         <w:keepLines/>
+        <w:framePr w:wrap="auto" w:vAnchor="margin" w:yAlign="inline"/>
         <w:spacing w:before="360" w:after="120" w:line="240" w:lineRule="auto"/>
         <w:ind w:right="5760"/>
       </w:pPr>
@@ -627,8 +463,8 @@
         <mc:AlternateContent>
           <mc:Choice Requires="wpc">
             <w:drawing>
-              <wp:inline distT="0" distB="0" distL="0" distR="0" wp14:anchorId="585F0957" wp14:editId="5B934620">
-                <wp:extent cx="5267325" cy="2962275"/>
+              <wp:inline distT="0" distB="0" distL="0" distR="0" wp14:anchorId="585F0957" wp14:editId="417D7F93">
+                <wp:extent cx="6819265" cy="4062046"/>
                 <wp:effectExtent l="0" t="0" r="0" b="0"/>
                 <wp:docPr id="1" name="Zone de dessin 1"/>
                 <wp:cNvGraphicFramePr>
@@ -647,7 +483,7 @@
           </mc:Choice>
           <mc:Fallback>
             <w:pict>
-              <v:group w14:anchorId="5C2DF82D" id="Zone de dessin 1" o:spid="_x0000_s1026" editas="canvas" style="width:414.75pt;height:233.25pt;mso-position-horizontal-relative:char;mso-position-vertical-relative:line" coordsize="52673,29622" o:gfxdata="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">
+              <v:group w14:anchorId="3D0C7F09" id="Zone de dessin 1" o:spid="_x0000_s1026" editas="canvas" style="width:536.95pt;height:319.85pt;mso-position-horizontal-relative:char;mso-position-vertical-relative:line" coordsize="68192,40614" o:gfxdata="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">
                 <v:shapetype id="_x0000_t75" coordsize="21600,21600" o:spt="75" o:preferrelative="t" path="m@4@5l@4@11@9@11@9@5xe" filled="f" stroked="f">
                   <v:stroke joinstyle="miter"/>
                   <v:formulas>
@@ -667,7 +503,7 @@
                   <v:path o:extrusionok="f" gradientshapeok="t" o:connecttype="rect"/>
                   <o:lock v:ext="edit" aspectratio="t"/>
                 </v:shapetype>
-                <v:shape id="_x0000_s1027" type="#_x0000_t75" style="position:absolute;width:52673;height:29622;visibility:visible;mso-wrap-style:square">
+                <v:shape id="_x0000_s1027" type="#_x0000_t75" style="position:absolute;width:68192;height:40614;visibility:visible;mso-wrap-style:square">
                   <v:fill o:detectmouseclick="t"/>
                   <v:path o:connecttype="none"/>
                 </v:shape>
@@ -682,17 +518,20 @@
       <w:pPr>
         <w:spacing w:before="0" w:after="0"/>
         <w:rPr>
+          <w:color w:val="4F81BD" w:themeColor="accent1"/>
           <w:lang w:val="en-GB"/>
         </w:rPr>
       </w:pPr>
       <w:r>
         <w:rPr>
+          <w:color w:val="4F81BD" w:themeColor="accent1"/>
           <w:lang w:val="en-GB"/>
         </w:rPr>
         <w:t>&lt;/image&gt;</w:t>
       </w:r>
       <w:r>
         <w:rPr>
+          <w:color w:val="4F81BD" w:themeColor="accent1"/>
           <w:lang w:val="en-GB"/>
         </w:rPr>
         <w:t>&lt;drop/&gt;</w:t>
@@ -704,33 +543,43 @@
         <w:contextualSpacing/>
         <w:rPr>
           <w:bCs/>
-          <w:color w:val="7030A0"/>
-        </w:rPr>
-      </w:pPr>
-      <w:r>
-        <w:rPr>
-          <w:bCs/>
-          <w:color w:val="7030A0"/>
-        </w:rPr>
+          <w:color w:val="4F81BD" w:themeColor="accent1"/>
+        </w:rPr>
+      </w:pPr>
+      <w:r>
+        <w:rPr>
+          <w:bCs/>
+          <w:color w:val="4F81BD" w:themeColor="accent1"/>
+        </w:rPr>
+        <w:lastRenderedPageBreak/>
         <w:t>[/if] &lt;drop/&gt;</w:t>
       </w:r>
     </w:p>
     <w:p>
       <w:pPr>
         <w:spacing w:before="0" w:after="0" w:line="240" w:lineRule="auto"/>
-      </w:pPr>
-      <w:r>
+        <w:rPr>
+          <w:color w:val="4F81BD" w:themeColor="accent1"/>
+        </w:rPr>
+      </w:pPr>
+      <w:r>
+        <w:rPr>
+          <w:color w:val="4F81BD" w:themeColor="accent1"/>
+        </w:rPr>
         <w:t>[/</w:t>
       </w:r>
       <w:proofErr w:type="gramStart"/>
       <w:r>
-        <w:t>for]</w:t>
-      </w:r>
-      <w:r>
-        <w:t>&lt;</w:t>
+        <w:rPr>
+          <w:color w:val="4F81BD" w:themeColor="accent1"/>
+        </w:rPr>
+        <w:t>for]&lt;</w:t>
       </w:r>
       <w:proofErr w:type="gramEnd"/>
       <w:r>
+        <w:rPr>
+          <w:color w:val="4F81BD" w:themeColor="accent1"/>
+        </w:rPr>
         <w:t>drop/&gt;</w:t>
       </w:r>
     </w:p>
@@ -738,26 +587,26 @@
       <w:pPr>
         <w:spacing w:before="0" w:after="0" w:line="240" w:lineRule="auto"/>
         <w:rPr>
-          <w:color w:val="7030A0"/>
-        </w:rPr>
-      </w:pPr>
-      <w:r>
-        <w:rPr>
-          <w:color w:val="7030A0"/>
+          <w:color w:val="4F81BD" w:themeColor="accent1"/>
+        </w:rPr>
+      </w:pPr>
+      <w:r>
+        <w:rPr>
+          <w:color w:val="4F81BD" w:themeColor="accent1"/>
         </w:rPr>
         <w:t>&lt;/</w:t>
       </w:r>
       <w:proofErr w:type="spellStart"/>
       <w:r>
         <w:rPr>
-          <w:color w:val="7030A0"/>
+          <w:color w:val="4F81BD" w:themeColor="accent1"/>
         </w:rPr>
         <w:t>gendoc</w:t>
       </w:r>
       <w:proofErr w:type="spellEnd"/>
       <w:r>
         <w:rPr>
-          <w:color w:val="7030A0"/>
+          <w:color w:val="4F81BD" w:themeColor="accent1"/>
         </w:rPr>
         <w:t>&gt;&lt;drop/&gt;</w:t>
       </w:r>
@@ -772,7 +621,6 @@
         <w:rPr>
           <w:lang w:val="en-GB"/>
         </w:rPr>
-        <w:lastRenderedPageBreak/>
         <w:t xml:space="preserve">&lt;context </w:t>
       </w:r>
       <w:r>
@@ -930,6 +778,7 @@
         <w:pStyle w:val="Heading2"/>
         <w:keepNext/>
         <w:keepLines/>
+        <w:framePr w:wrap="auto" w:vAnchor="margin" w:yAlign="inline"/>
         <w:spacing w:before="360" w:after="120" w:line="240" w:lineRule="auto"/>
       </w:pPr>
       <w:r>
@@ -1695,12 +1544,12 @@
         <w:tblLook w:val="04A0" w:firstRow="1" w:lastRow="0" w:firstColumn="1" w:lastColumn="0" w:noHBand="0" w:noVBand="1"/>
       </w:tblPr>
       <w:tblGrid>
-        <w:gridCol w:w="2122"/>
-        <w:gridCol w:w="1496"/>
-        <w:gridCol w:w="990"/>
-        <w:gridCol w:w="632"/>
-        <w:gridCol w:w="2410"/>
-        <w:gridCol w:w="2977"/>
+        <w:gridCol w:w="2065"/>
+        <w:gridCol w:w="1170"/>
+        <w:gridCol w:w="630"/>
+        <w:gridCol w:w="720"/>
+        <w:gridCol w:w="2520"/>
+        <w:gridCol w:w="3522"/>
       </w:tblGrid>
       <w:tr>
         <w:trPr>
@@ -1709,7 +1558,7 @@
         </w:trPr>
         <w:tc>
           <w:tcPr>
-            <w:tcW w:w="2122" w:type="dxa"/>
+            <w:tcW w:w="2065" w:type="dxa"/>
           </w:tcPr>
           <w:p>
             <w:pPr>
@@ -1732,7 +1581,7 @@
         </w:tc>
         <w:tc>
           <w:tcPr>
-            <w:tcW w:w="1496" w:type="dxa"/>
+            <w:tcW w:w="1170" w:type="dxa"/>
           </w:tcPr>
           <w:p>
             <w:pPr>
@@ -1755,7 +1604,7 @@
         </w:tc>
         <w:tc>
           <w:tcPr>
-            <w:tcW w:w="990" w:type="dxa"/>
+            <w:tcW w:w="630" w:type="dxa"/>
           </w:tcPr>
           <w:p>
             <w:pPr>
@@ -1788,7 +1637,7 @@
         </w:tc>
         <w:tc>
           <w:tcPr>
-            <w:tcW w:w="632" w:type="dxa"/>
+            <w:tcW w:w="720" w:type="dxa"/>
           </w:tcPr>
           <w:p>
             <w:pPr>
@@ -1797,13 +1646,15 @@
                 <w:rFonts w:cs="Times New Roman"/>
                 <w:b/>
                 <w:sz w:val="16"/>
+                <w:szCs w:val="16"/>
               </w:rPr>
             </w:pPr>
             <w:r>
               <w:rPr>
                 <w:rFonts w:cs="Times New Roman"/>
                 <w:b/>
-                <w:sz w:val="14"/>
+                <w:sz w:val="16"/>
+                <w:szCs w:val="16"/>
               </w:rPr>
               <w:t>Access</w:t>
             </w:r>
@@ -1811,7 +1662,7 @@
         </w:tc>
         <w:tc>
           <w:tcPr>
-            <w:tcW w:w="2410" w:type="dxa"/>
+            <w:tcW w:w="2520" w:type="dxa"/>
           </w:tcPr>
           <w:p>
             <w:pPr>
@@ -1834,7 +1685,7 @@
         </w:tc>
         <w:tc>
           <w:tcPr>
-            <w:tcW w:w="2977" w:type="dxa"/>
+            <w:tcW w:w="3522" w:type="dxa"/>
           </w:tcPr>
           <w:p>
             <w:pPr>
@@ -1908,12 +1759,12 @@
         <w:tblLook w:val="04A0" w:firstRow="1" w:lastRow="0" w:firstColumn="1" w:lastColumn="0" w:noHBand="0" w:noVBand="1"/>
       </w:tblPr>
       <w:tblGrid>
-        <w:gridCol w:w="2126"/>
-        <w:gridCol w:w="1496"/>
-        <w:gridCol w:w="990"/>
-        <w:gridCol w:w="632"/>
-        <w:gridCol w:w="2410"/>
-        <w:gridCol w:w="2977"/>
+        <w:gridCol w:w="2069"/>
+        <w:gridCol w:w="1170"/>
+        <w:gridCol w:w="630"/>
+        <w:gridCol w:w="720"/>
+        <w:gridCol w:w="2610"/>
+        <w:gridCol w:w="3432"/>
       </w:tblGrid>
       <w:tr>
         <w:trPr>
@@ -1921,7 +1772,7 @@
         </w:trPr>
         <w:tc>
           <w:tcPr>
-            <w:tcW w:w="2126" w:type="dxa"/>
+            <w:tcW w:w="2069" w:type="dxa"/>
           </w:tcPr>
           <w:p>
             <w:pPr>
@@ -1942,7 +1793,7 @@
         </w:tc>
         <w:tc>
           <w:tcPr>
-            <w:tcW w:w="1496" w:type="dxa"/>
+            <w:tcW w:w="1170" w:type="dxa"/>
           </w:tcPr>
           <w:p>
             <w:pPr>
@@ -1962,7 +1813,7 @@
         </w:tc>
         <w:tc>
           <w:tcPr>
-            <w:tcW w:w="990" w:type="dxa"/>
+            <w:tcW w:w="630" w:type="dxa"/>
           </w:tcPr>
           <w:p>
             <w:pPr>
@@ -2050,7 +1901,7 @@
         </w:tc>
         <w:tc>
           <w:tcPr>
-            <w:tcW w:w="632" w:type="dxa"/>
+            <w:tcW w:w="720" w:type="dxa"/>
           </w:tcPr>
           <w:p>
             <w:pPr>
@@ -2136,7 +1987,7 @@
         </w:tc>
         <w:tc>
           <w:tcPr>
-            <w:tcW w:w="2410" w:type="dxa"/>
+            <w:tcW w:w="2610" w:type="dxa"/>
           </w:tcPr>
           <w:p>
             <w:pPr>
@@ -3929,7 +3780,7 @@
         </w:tc>
         <w:tc>
           <w:tcPr>
-            <w:tcW w:w="2977" w:type="dxa"/>
+            <w:tcW w:w="3432" w:type="dxa"/>
           </w:tcPr>
           <w:p>
             <w:pPr>
@@ -4108,7 +3959,6 @@
         <w:rPr>
           <w:color w:val="7030A0"/>
         </w:rPr>
-        <w:lastRenderedPageBreak/>
         <w:t>&lt;/table&gt;&lt;drop/&gt;</w:t>
       </w:r>
     </w:p>
@@ -4174,34 +4024,14 @@
         <w:rPr>
           <w:color w:val="7030A0"/>
         </w:rPr>
-      </w:pPr>
-    </w:p>
-    <w:p>
-      <w:pPr>
-        <w:spacing w:before="0" w:after="0" w:line="240" w:lineRule="auto"/>
-        <w:rPr>
-          <w:color w:val="7030A0"/>
-        </w:rPr>
-      </w:pPr>
-    </w:p>
-    <w:p>
-      <w:pPr>
-        <w:spacing w:before="0" w:after="0" w:line="240" w:lineRule="auto"/>
-        <w:rPr>
-          <w:color w:val="7030A0"/>
-        </w:rPr>
         <w:sectPr>
-          <w:headerReference w:type="even" r:id="rId9"/>
-          <w:headerReference w:type="default" r:id="rId10"/>
-          <w:footerReference w:type="even" r:id="rId11"/>
-          <w:footerReference w:type="default" r:id="rId12"/>
-          <w:headerReference w:type="first" r:id="rId13"/>
-          <w:footerReference w:type="first" r:id="rId14"/>
+          <w:headerReference w:type="default" r:id="rId9"/>
+          <w:footerReference w:type="default" r:id="rId10"/>
           <w:footnotePr>
             <w:pos w:val="beneathText"/>
           </w:footnotePr>
           <w:pgSz w:w="12240" w:h="15840" w:code="1"/>
-          <w:pgMar w:top="1440" w:right="1440" w:bottom="1440" w:left="1440" w:header="1247" w:footer="422" w:gutter="0"/>
+          <w:pgMar w:top="720" w:right="720" w:bottom="720" w:left="720" w:header="1247" w:footer="422" w:gutter="0"/>
           <w:cols w:space="720"/>
           <w:docGrid w:linePitch="326" w:charSpace="32768"/>
         </w:sectPr>
@@ -4212,6 +4042,7 @@
         <w:pStyle w:val="Heading2"/>
         <w:keepNext/>
         <w:keepLines/>
+        <w:framePr w:wrap="auto" w:vAnchor="margin" w:yAlign="inline"/>
         <w:spacing w:before="360" w:after="120" w:line="240" w:lineRule="auto"/>
         <w:ind w:right="6192"/>
       </w:pPr>
@@ -4614,11 +4445,11 @@
       </w:tblPr>
       <w:tblGrid>
         <w:gridCol w:w="1908"/>
-        <w:gridCol w:w="1710"/>
-        <w:gridCol w:w="990"/>
-        <w:gridCol w:w="990"/>
+        <w:gridCol w:w="1327"/>
+        <w:gridCol w:w="720"/>
+        <w:gridCol w:w="720"/>
         <w:gridCol w:w="2250"/>
-        <w:gridCol w:w="2790"/>
+        <w:gridCol w:w="3713"/>
       </w:tblGrid>
       <w:tr>
         <w:tc>
@@ -4646,7 +4477,7 @@
         </w:tc>
         <w:tc>
           <w:tcPr>
-            <w:tcW w:w="1710" w:type="dxa"/>
+            <w:tcW w:w="1327" w:type="dxa"/>
           </w:tcPr>
           <w:p>
             <w:pPr>
@@ -4669,7 +4500,7 @@
         </w:tc>
         <w:tc>
           <w:tcPr>
-            <w:tcW w:w="990" w:type="dxa"/>
+            <w:tcW w:w="720" w:type="dxa"/>
           </w:tcPr>
           <w:p>
             <w:pPr>
@@ -4702,7 +4533,7 @@
         </w:tc>
         <w:tc>
           <w:tcPr>
-            <w:tcW w:w="990" w:type="dxa"/>
+            <w:tcW w:w="720" w:type="dxa"/>
           </w:tcPr>
           <w:p>
             <w:pPr>
@@ -4748,7 +4579,7 @@
         </w:tc>
         <w:tc>
           <w:tcPr>
-            <w:tcW w:w="2790" w:type="dxa"/>
+            <w:tcW w:w="3713" w:type="dxa"/>
           </w:tcPr>
           <w:p>
             <w:pPr>
@@ -4829,11 +4660,11 @@
       </w:tblPr>
       <w:tblGrid>
         <w:gridCol w:w="1912"/>
-        <w:gridCol w:w="1710"/>
-        <w:gridCol w:w="990"/>
-        <w:gridCol w:w="990"/>
+        <w:gridCol w:w="1327"/>
+        <w:gridCol w:w="720"/>
+        <w:gridCol w:w="720"/>
         <w:gridCol w:w="2250"/>
-        <w:gridCol w:w="2790"/>
+        <w:gridCol w:w="3713"/>
       </w:tblGrid>
       <w:tr>
         <w:tc>
@@ -4858,7 +4689,7 @@
         </w:tc>
         <w:tc>
           <w:tcPr>
-            <w:tcW w:w="1710" w:type="dxa"/>
+            <w:tcW w:w="1327" w:type="dxa"/>
           </w:tcPr>
           <w:p>
             <w:pPr>
@@ -4878,7 +4709,7 @@
         </w:tc>
         <w:tc>
           <w:tcPr>
-            <w:tcW w:w="990" w:type="dxa"/>
+            <w:tcW w:w="720" w:type="dxa"/>
           </w:tcPr>
           <w:p>
             <w:pPr>
@@ -4966,7 +4797,7 @@
         </w:tc>
         <w:tc>
           <w:tcPr>
-            <w:tcW w:w="990" w:type="dxa"/>
+            <w:tcW w:w="720" w:type="dxa"/>
           </w:tcPr>
           <w:p>
             <w:pPr>
@@ -5962,40 +5793,47 @@
                 <w:sz w:val="16"/>
                 <w:szCs w:val="16"/>
               </w:rPr>
+              <w:t>condition:[</w:t>
+            </w:r>
+            <w:proofErr w:type="spellStart"/>
+            <w:r>
+              <w:rPr>
+                <w:sz w:val="16"/>
+                <w:szCs w:val="16"/>
+              </w:rPr>
+              <w:t>p.getValue</w:t>
+            </w:r>
+            <w:proofErr w:type="spellEnd"/>
+            <w:r>
+              <w:rPr>
+                <w:sz w:val="16"/>
+                <w:szCs w:val="16"/>
+              </w:rPr>
+              <w:t>(</w:t>
+            </w:r>
+            <w:proofErr w:type="spellStart"/>
+            <w:r>
+              <w:rPr>
+                <w:sz w:val="16"/>
+                <w:szCs w:val="16"/>
+              </w:rPr>
+              <w:t>st</w:t>
+            </w:r>
+            <w:proofErr w:type="spellEnd"/>
+            <w:r>
+              <w:rPr>
+                <w:sz w:val="16"/>
+                <w:szCs w:val="16"/>
+              </w:rPr>
+              <w:t xml:space="preserve">, </w:t>
+            </w:r>
+            <w:r>
+              <w:rPr>
+                <w:sz w:val="16"/>
+                <w:szCs w:val="16"/>
+              </w:rPr>
               <w:lastRenderedPageBreak/>
-              <w:t>condition:[</w:t>
-            </w:r>
-            <w:proofErr w:type="spellStart"/>
-            <w:r>
-              <w:rPr>
-                <w:sz w:val="16"/>
-                <w:szCs w:val="16"/>
-              </w:rPr>
-              <w:t>p.getValue</w:t>
-            </w:r>
-            <w:proofErr w:type="spellEnd"/>
-            <w:r>
-              <w:rPr>
-                <w:sz w:val="16"/>
-                <w:szCs w:val="16"/>
-              </w:rPr>
-              <w:t>(</w:t>
-            </w:r>
-            <w:proofErr w:type="spellStart"/>
-            <w:r>
-              <w:rPr>
-                <w:sz w:val="16"/>
-                <w:szCs w:val="16"/>
-              </w:rPr>
-              <w:t>st</w:t>
-            </w:r>
-            <w:proofErr w:type="spellEnd"/>
-            <w:r>
-              <w:rPr>
-                <w:sz w:val="16"/>
-                <w:szCs w:val="16"/>
-              </w:rPr>
-              <w:t>, oa.name).</w:t>
+              <w:t>oa.name).</w:t>
             </w:r>
             <w:proofErr w:type="spellStart"/>
             <w:r>
@@ -6591,7 +6429,7 @@
         </w:tc>
         <w:tc>
           <w:tcPr>
-            <w:tcW w:w="2790" w:type="dxa"/>
+            <w:tcW w:w="3713" w:type="dxa"/>
           </w:tcPr>
           <w:p>
             <w:pPr>
@@ -7668,7 +7506,6 @@
         <w:rPr>
           <w:color w:val="7030A0"/>
         </w:rPr>
-        <w:lastRenderedPageBreak/>
         <w:t>&lt;</w:t>
       </w:r>
       <w:proofErr w:type="spellStart"/>
@@ -7736,6 +7573,7 @@
         <w:rPr>
           <w:color w:val="7030A0"/>
         </w:rPr>
+        <w:lastRenderedPageBreak/>
         <w:t>[/</w:t>
       </w:r>
       <w:proofErr w:type="gramStart"/>
@@ -7822,6 +7660,7 @@
         <w:pStyle w:val="Heading2"/>
         <w:keepNext/>
         <w:keepLines/>
+        <w:framePr w:wrap="auto" w:vAnchor="margin" w:yAlign="inline"/>
         <w:pBdr>
           <w:bottom w:val="single" w:sz="4" w:space="2" w:color="FF6600"/>
         </w:pBdr>
@@ -7829,7 +7668,13 @@
         <w:ind w:right="6480"/>
       </w:pPr>
       <w:r>
-        <w:t>Interfaces &amp; Operations</w:t>
+        <w:t>Interfaces &amp;</w:t>
+      </w:r>
+      <w:r>
+        <w:t xml:space="preserve"> </w:t>
+      </w:r>
+      <w:r>
+        <w:t>Operations</w:t>
       </w:r>
     </w:p>
     <w:p>
@@ -8490,95 +8335,98 @@
           <w:color w:val="7030A0"/>
         </w:rPr>
       </w:pPr>
+    </w:p>
+    <w:p>
+      <w:pPr>
+        <w:spacing w:before="0" w:after="0" w:line="240" w:lineRule="auto"/>
+        <w:rPr>
+          <w:bCs/>
+          <w:color w:val="7030A0"/>
+        </w:rPr>
+      </w:pPr>
+      <w:r>
+        <w:rPr>
+          <w:bCs/>
+          <w:color w:val="7030A0"/>
+        </w:rPr>
+        <w:t>[for (</w:t>
+      </w:r>
+      <w:proofErr w:type="spellStart"/>
+      <w:proofErr w:type="gramStart"/>
+      <w:r>
+        <w:rPr>
+          <w:bCs/>
+          <w:color w:val="7030A0"/>
+        </w:rPr>
+        <w:t>op:Operation</w:t>
+      </w:r>
+      <w:proofErr w:type="spellEnd"/>
+      <w:proofErr w:type="gramEnd"/>
+      <w:r>
+        <w:rPr>
+          <w:bCs/>
+          <w:color w:val="7030A0"/>
+        </w:rPr>
+        <w:t xml:space="preserve"> |</w:t>
+      </w:r>
+      <w:r>
+        <w:rPr>
+          <w:bCs/>
+          <w:color w:val="7030A0"/>
+        </w:rPr>
+        <w:t xml:space="preserve"> </w:t>
+      </w:r>
+      <w:proofErr w:type="spellStart"/>
+      <w:r>
+        <w:rPr>
+          <w:bCs/>
+          <w:color w:val="7030A0"/>
+        </w:rPr>
+        <w:t>self.eAllContents</w:t>
+      </w:r>
+      <w:proofErr w:type="spellEnd"/>
+      <w:r>
+        <w:rPr>
+          <w:bCs/>
+          <w:color w:val="7030A0"/>
+        </w:rPr>
+        <w:t>(Operation)-&gt;</w:t>
+      </w:r>
+      <w:proofErr w:type="spellStart"/>
+      <w:r>
+        <w:rPr>
+          <w:bCs/>
+          <w:color w:val="7030A0"/>
+        </w:rPr>
+        <w:t>sortedBy</w:t>
+      </w:r>
+      <w:proofErr w:type="spellEnd"/>
+      <w:r>
+        <w:rPr>
+          <w:bCs/>
+          <w:color w:val="7030A0"/>
+        </w:rPr>
+        <w:t>(name))]&lt;drop/&gt;</w:t>
+      </w:r>
+    </w:p>
+    <w:p>
+      <w:pPr>
+        <w:pStyle w:val="Heading4"/>
+        <w:pBdr>
+          <w:top w:val="dotted" w:sz="6" w:space="1" w:color="4F81BD"/>
+        </w:pBdr>
+      </w:pPr>
+      <w:r>
+        <w:t>[</w:t>
+      </w:r>
+      <w:r>
+        <w:t>op.name</w:t>
+      </w:r>
+      <w:r>
+        <w:t>/]</w:t>
+      </w:r>
       <w:bookmarkStart w:id="7" w:name="_GoBack"/>
       <w:bookmarkEnd w:id="7"/>
-    </w:p>
-    <w:p>
-      <w:pPr>
-        <w:spacing w:before="0" w:after="0" w:line="240" w:lineRule="auto"/>
-        <w:rPr>
-          <w:bCs/>
-          <w:color w:val="7030A0"/>
-        </w:rPr>
-      </w:pPr>
-      <w:r>
-        <w:rPr>
-          <w:bCs/>
-          <w:color w:val="7030A0"/>
-        </w:rPr>
-        <w:t>[for (</w:t>
-      </w:r>
-      <w:proofErr w:type="spellStart"/>
-      <w:proofErr w:type="gramStart"/>
-      <w:r>
-        <w:rPr>
-          <w:bCs/>
-          <w:color w:val="7030A0"/>
-        </w:rPr>
-        <w:t>op:Operation</w:t>
-      </w:r>
-      <w:proofErr w:type="spellEnd"/>
-      <w:proofErr w:type="gramEnd"/>
-      <w:r>
-        <w:rPr>
-          <w:bCs/>
-          <w:color w:val="7030A0"/>
-        </w:rPr>
-        <w:t xml:space="preserve"> |</w:t>
-      </w:r>
-      <w:r>
-        <w:rPr>
-          <w:bCs/>
-          <w:color w:val="7030A0"/>
-        </w:rPr>
-        <w:t xml:space="preserve"> </w:t>
-      </w:r>
-      <w:proofErr w:type="spellStart"/>
-      <w:r>
-        <w:rPr>
-          <w:bCs/>
-          <w:color w:val="7030A0"/>
-        </w:rPr>
-        <w:t>self.eAllContents</w:t>
-      </w:r>
-      <w:proofErr w:type="spellEnd"/>
-      <w:r>
-        <w:rPr>
-          <w:bCs/>
-          <w:color w:val="7030A0"/>
-        </w:rPr>
-        <w:t>(Operation)-&gt;</w:t>
-      </w:r>
-      <w:proofErr w:type="spellStart"/>
-      <w:r>
-        <w:rPr>
-          <w:bCs/>
-          <w:color w:val="7030A0"/>
-        </w:rPr>
-        <w:t>sortedBy</w:t>
-      </w:r>
-      <w:proofErr w:type="spellEnd"/>
-      <w:r>
-        <w:rPr>
-          <w:bCs/>
-          <w:color w:val="7030A0"/>
-        </w:rPr>
-        <w:t>(name))]&lt;drop/&gt;</w:t>
-      </w:r>
-    </w:p>
-    <w:p>
-      <w:pPr>
-        <w:pStyle w:val="Heading4"/>
-      </w:pPr>
-      <w:r>
-        <w:t>[</w:t>
-      </w:r>
-      <w:r>
-        <w:t>op.name</w:t>
-      </w:r>
-      <w:r>
-        <w:t>/]</w:t>
-      </w:r>
     </w:p>
     <w:p>
       <w:pPr>
@@ -9099,14 +8947,7 @@
         <w:rPr>
           <w:bCs/>
         </w:rPr>
-        <w:t xml:space="preserve">, </w:t>
-      </w:r>
-      <w:r>
-        <w:rPr>
-          <w:bCs/>
-        </w:rPr>
-        <w:lastRenderedPageBreak/>
-        <w:t>oa.name).</w:t>
+        <w:t>, oa.name).</w:t>
       </w:r>
       <w:proofErr w:type="spellStart"/>
       <w:r>
@@ -9332,6 +9173,7 @@
         <w:rPr>
           <w:color w:val="7030A0"/>
         </w:rPr>
+        <w:lastRenderedPageBreak/>
         <w:t>[</w:t>
       </w:r>
       <w:proofErr w:type="gramStart"/>
@@ -9416,20 +9258,24 @@
         <w:tblStyle w:val="TableGrid"/>
         <w:tblW w:w="10638" w:type="dxa"/>
         <w:tblLayout w:type="fixed"/>
+        <w:tblCellMar>
+          <w:left w:w="86" w:type="dxa"/>
+          <w:right w:w="86" w:type="dxa"/>
+        </w:tblCellMar>
         <w:tblLook w:val="04A0" w:firstRow="1" w:lastRow="0" w:firstColumn="1" w:lastColumn="0" w:noHBand="0" w:noVBand="1"/>
       </w:tblPr>
       <w:tblGrid>
-        <w:gridCol w:w="1728"/>
-        <w:gridCol w:w="1080"/>
-        <w:gridCol w:w="1080"/>
-        <w:gridCol w:w="1170"/>
-        <w:gridCol w:w="3330"/>
-        <w:gridCol w:w="2250"/>
+        <w:gridCol w:w="1975"/>
+        <w:gridCol w:w="1530"/>
+        <w:gridCol w:w="450"/>
+        <w:gridCol w:w="630"/>
+        <w:gridCol w:w="2520"/>
+        <w:gridCol w:w="3533"/>
       </w:tblGrid>
       <w:tr>
         <w:tc>
           <w:tcPr>
-            <w:tcW w:w="1728" w:type="dxa"/>
+            <w:tcW w:w="1975" w:type="dxa"/>
           </w:tcPr>
           <w:p>
             <w:pPr>
@@ -9460,7 +9306,7 @@
         </w:tc>
         <w:tc>
           <w:tcPr>
-            <w:tcW w:w="1080" w:type="dxa"/>
+            <w:tcW w:w="1530" w:type="dxa"/>
           </w:tcPr>
           <w:p>
             <w:pPr>
@@ -9483,7 +9329,7 @@
         </w:tc>
         <w:tc>
           <w:tcPr>
-            <w:tcW w:w="1080" w:type="dxa"/>
+            <w:tcW w:w="450" w:type="dxa"/>
           </w:tcPr>
           <w:p>
             <w:pPr>
@@ -9500,13 +9346,13 @@
                 <w:b/>
                 <w:sz w:val="16"/>
               </w:rPr>
-              <w:t>Direction</w:t>
+              <w:t>Dir.</w:t>
             </w:r>
           </w:p>
         </w:tc>
         <w:tc>
           <w:tcPr>
-            <w:tcW w:w="1170" w:type="dxa"/>
+            <w:tcW w:w="630" w:type="dxa"/>
           </w:tcPr>
           <w:p>
             <w:pPr>
@@ -9529,7 +9375,7 @@
         </w:tc>
         <w:tc>
           <w:tcPr>
-            <w:tcW w:w="3330" w:type="dxa"/>
+            <w:tcW w:w="2520" w:type="dxa"/>
           </w:tcPr>
           <w:p>
             <w:pPr>
@@ -9552,7 +9398,7 @@
         </w:tc>
         <w:tc>
           <w:tcPr>
-            <w:tcW w:w="2250" w:type="dxa"/>
+            <w:tcW w:w="3533" w:type="dxa"/>
           </w:tcPr>
           <w:p>
             <w:pPr>
@@ -9614,17 +9460,17 @@
         <w:tblLook w:val="04A0" w:firstRow="1" w:lastRow="0" w:firstColumn="1" w:lastColumn="0" w:noHBand="0" w:noVBand="1"/>
       </w:tblPr>
       <w:tblGrid>
-        <w:gridCol w:w="1732"/>
-        <w:gridCol w:w="1080"/>
-        <w:gridCol w:w="1108"/>
-        <w:gridCol w:w="1142"/>
-        <w:gridCol w:w="3330"/>
-        <w:gridCol w:w="2250"/>
+        <w:gridCol w:w="1979"/>
+        <w:gridCol w:w="1530"/>
+        <w:gridCol w:w="450"/>
+        <w:gridCol w:w="630"/>
+        <w:gridCol w:w="2520"/>
+        <w:gridCol w:w="3533"/>
       </w:tblGrid>
       <w:tr>
         <w:tc>
           <w:tcPr>
-            <w:tcW w:w="1732" w:type="dxa"/>
+            <w:tcW w:w="1979" w:type="dxa"/>
           </w:tcPr>
           <w:p>
             <w:pPr>
@@ -9644,7 +9490,7 @@
         </w:tc>
         <w:tc>
           <w:tcPr>
-            <w:tcW w:w="1080" w:type="dxa"/>
+            <w:tcW w:w="1530" w:type="dxa"/>
           </w:tcPr>
           <w:p>
             <w:pPr>
@@ -9664,7 +9510,7 @@
         </w:tc>
         <w:tc>
           <w:tcPr>
-            <w:tcW w:w="1108" w:type="dxa"/>
+            <w:tcW w:w="450" w:type="dxa"/>
           </w:tcPr>
           <w:p>
             <w:pPr>
@@ -9700,7 +9546,7 @@
         </w:tc>
         <w:tc>
           <w:tcPr>
-            <w:tcW w:w="1142" w:type="dxa"/>
+            <w:tcW w:w="630" w:type="dxa"/>
           </w:tcPr>
           <w:p>
             <w:pPr>
@@ -9788,7 +9634,7 @@
         </w:tc>
         <w:tc>
           <w:tcPr>
-            <w:tcW w:w="3330" w:type="dxa"/>
+            <w:tcW w:w="2520" w:type="dxa"/>
           </w:tcPr>
           <w:p>
             <w:pPr>
@@ -10644,7 +10490,7 @@
         </w:tc>
         <w:tc>
           <w:tcPr>
-            <w:tcW w:w="2250" w:type="dxa"/>
+            <w:tcW w:w="3533" w:type="dxa"/>
           </w:tcPr>
           <w:p>
             <w:pPr>
@@ -10861,6 +10707,26 @@
           <w:color w:val="7030A0"/>
         </w:rPr>
       </w:pPr>
+      <w:r>
+        <w:rPr>
+          <w:color w:val="7030A0"/>
+        </w:rPr>
+        <w:t xml:space="preserve"> [/</w:t>
+      </w:r>
+      <w:proofErr w:type="gramStart"/>
+      <w:r>
+        <w:rPr>
+          <w:color w:val="7030A0"/>
+        </w:rPr>
+        <w:t>for]&lt;</w:t>
+      </w:r>
+      <w:proofErr w:type="gramEnd"/>
+      <w:r>
+        <w:rPr>
+          <w:color w:val="7030A0"/>
+        </w:rPr>
+        <w:t>drop/&gt;</w:t>
+      </w:r>
     </w:p>
     <w:p>
       <w:pPr>
@@ -10873,7 +10739,7 @@
         <w:rPr>
           <w:color w:val="7030A0"/>
         </w:rPr>
-        <w:t xml:space="preserve"> [/</w:t>
+        <w:t>[/</w:t>
       </w:r>
       <w:proofErr w:type="gramStart"/>
       <w:r>
@@ -10889,50 +10755,6 @@
         </w:rPr>
         <w:t>drop/&gt;</w:t>
       </w:r>
-    </w:p>
-    <w:p>
-      <w:pPr>
-        <w:spacing w:before="0" w:after="0" w:line="240" w:lineRule="auto"/>
-        <w:rPr>
-          <w:color w:val="7030A0"/>
-        </w:rPr>
-      </w:pPr>
-    </w:p>
-    <w:p>
-      <w:pPr>
-        <w:spacing w:before="0" w:after="0" w:line="240" w:lineRule="auto"/>
-        <w:rPr>
-          <w:color w:val="7030A0"/>
-        </w:rPr>
-      </w:pPr>
-      <w:r>
-        <w:rPr>
-          <w:color w:val="7030A0"/>
-        </w:rPr>
-        <w:t>[/</w:t>
-      </w:r>
-      <w:proofErr w:type="gramStart"/>
-      <w:r>
-        <w:rPr>
-          <w:color w:val="7030A0"/>
-        </w:rPr>
-        <w:t>for]&lt;</w:t>
-      </w:r>
-      <w:proofErr w:type="gramEnd"/>
-      <w:r>
-        <w:rPr>
-          <w:color w:val="7030A0"/>
-        </w:rPr>
-        <w:t>drop/&gt;</w:t>
-      </w:r>
-    </w:p>
-    <w:p>
-      <w:pPr>
-        <w:spacing w:before="0" w:after="0" w:line="240" w:lineRule="auto"/>
-        <w:rPr>
-          <w:color w:val="7030A0"/>
-        </w:rPr>
-      </w:pPr>
     </w:p>
     <w:p>
       <w:pPr>
@@ -10975,7 +10797,7 @@
         <w:pos w:val="beneathText"/>
       </w:footnotePr>
       <w:pgSz w:w="12240" w:h="15840" w:code="1"/>
-      <w:pgMar w:top="1440" w:right="1440" w:bottom="1440" w:left="1440" w:header="1247" w:footer="422" w:gutter="0"/>
+      <w:pgMar w:top="720" w:right="720" w:bottom="720" w:left="720" w:header="1247" w:footer="422" w:gutter="0"/>
       <w:cols w:space="720"/>
       <w:docGrid w:linePitch="326" w:charSpace="32768"/>
     </w:sectPr>
@@ -11003,16 +10825,6 @@
 </file>
 
 <file path=word/footer1.xml><?xml version="1.0" encoding="utf-8"?>
-<w:ftr xmlns:wpc="http://schemas.microsoft.com/office/word/2010/wordprocessingCanvas" xmlns:cx="http://schemas.microsoft.com/office/drawing/2014/chartex" xmlns:cx1="http://schemas.microsoft.com/office/drawing/2015/9/8/chartex" xmlns:mc="http://schemas.openxmlformats.org/markup-compatibility/2006" xmlns:o="urn:schemas-microsoft-com:office:office" xmlns:r="http://schemas.openxmlformats.org/officeDocument/2006/relationships" xmlns:m="http://schemas.openxmlformats.org/officeDocument/2006/math" xmlns:v="urn:schemas-microsoft-com:vml" xmlns:wp14="http://schemas.microsoft.com/office/word/2010/wordprocessingDrawing" xmlns:wp="http://schemas.openxmlformats.org/drawingml/2006/wordprocessingDrawing" xmlns:w10="urn:schemas-microsoft-com:office:word" xmlns:w="http://schemas.openxmlformats.org/wordprocessingml/2006/main" xmlns:w14="http://schemas.microsoft.com/office/word/2010/wordml" xmlns:w15="http://schemas.microsoft.com/office/word/2012/wordml" xmlns:w16se="http://schemas.microsoft.com/office/word/2015/wordml/symex" xmlns:wpg="http://schemas.microsoft.com/office/word/2010/wordprocessingGroup" xmlns:wpi="http://schemas.microsoft.com/office/word/2010/wordprocessingInk" xmlns:wne="http://schemas.microsoft.com/office/word/2006/wordml" xmlns:wps="http://schemas.microsoft.com/office/word/2010/wordprocessingShape" mc:Ignorable="w14 w15 w16se wp14">
-  <w:p>
-    <w:pPr>
-      <w:pStyle w:val="Footer"/>
-    </w:pPr>
-  </w:p>
-</w:ftr>
-</file>
-
-<file path=word/footer2.xml><?xml version="1.0" encoding="utf-8"?>
 <w:ftr xmlns:wpc="http://schemas.microsoft.com/office/word/2010/wordprocessingCanvas" xmlns:cx="http://schemas.microsoft.com/office/drawing/2014/chartex" xmlns:cx1="http://schemas.microsoft.com/office/drawing/2015/9/8/chartex" xmlns:mc="http://schemas.openxmlformats.org/markup-compatibility/2006" xmlns:o="urn:schemas-microsoft-com:office:office" xmlns:r="http://schemas.openxmlformats.org/officeDocument/2006/relationships" xmlns:m="http://schemas.openxmlformats.org/officeDocument/2006/math" xmlns:v="urn:schemas-microsoft-com:vml" xmlns:wp14="http://schemas.microsoft.com/office/word/2010/wordprocessingDrawing" xmlns:wp="http://schemas.openxmlformats.org/drawingml/2006/wordprocessingDrawing" xmlns:w10="urn:schemas-microsoft-com:office:word" xmlns:w="http://schemas.openxmlformats.org/wordprocessingml/2006/main" xmlns:w14="http://schemas.microsoft.com/office/word/2010/wordml" xmlns:w15="http://schemas.microsoft.com/office/word/2012/wordml" xmlns:w16se="http://schemas.microsoft.com/office/word/2015/wordml/symex" xmlns:wpg="http://schemas.microsoft.com/office/word/2010/wordprocessingGroup" xmlns:wpi="http://schemas.microsoft.com/office/word/2010/wordprocessingInk" xmlns:wne="http://schemas.microsoft.com/office/word/2006/wordml" xmlns:wps="http://schemas.microsoft.com/office/word/2010/wordprocessingShape" mc:Ignorable="w14 w15 w16se wp14">
   <w:p>
     <w:pPr>
@@ -11037,7 +10849,7 @@
       <w:rPr>
         <w:noProof/>
       </w:rPr>
-      <w:t>8</w:t>
+      <w:t>7</w:t>
     </w:r>
     <w:r>
       <w:fldChar w:fldCharType="end"/>
@@ -11067,7 +10879,7 @@
       <w:rPr>
         <w:noProof/>
       </w:rPr>
-      <w:t>8</w:t>
+      <w:t>7</w:t>
     </w:r>
     <w:r>
       <w:rPr>
@@ -11079,16 +10891,6 @@
 </w:ftr>
 </file>
 
-<file path=word/footer3.xml><?xml version="1.0" encoding="utf-8"?>
-<w:ftr xmlns:wpc="http://schemas.microsoft.com/office/word/2010/wordprocessingCanvas" xmlns:cx="http://schemas.microsoft.com/office/drawing/2014/chartex" xmlns:cx1="http://schemas.microsoft.com/office/drawing/2015/9/8/chartex" xmlns:mc="http://schemas.openxmlformats.org/markup-compatibility/2006" xmlns:o="urn:schemas-microsoft-com:office:office" xmlns:r="http://schemas.openxmlformats.org/officeDocument/2006/relationships" xmlns:m="http://schemas.openxmlformats.org/officeDocument/2006/math" xmlns:v="urn:schemas-microsoft-com:vml" xmlns:wp14="http://schemas.microsoft.com/office/word/2010/wordprocessingDrawing" xmlns:wp="http://schemas.openxmlformats.org/drawingml/2006/wordprocessingDrawing" xmlns:w10="urn:schemas-microsoft-com:office:word" xmlns:w="http://schemas.openxmlformats.org/wordprocessingml/2006/main" xmlns:w14="http://schemas.microsoft.com/office/word/2010/wordml" xmlns:w15="http://schemas.microsoft.com/office/word/2012/wordml" xmlns:w16se="http://schemas.microsoft.com/office/word/2015/wordml/symex" xmlns:wpg="http://schemas.microsoft.com/office/word/2010/wordprocessingGroup" xmlns:wpi="http://schemas.microsoft.com/office/word/2010/wordprocessingInk" xmlns:wne="http://schemas.microsoft.com/office/word/2006/wordml" xmlns:wps="http://schemas.microsoft.com/office/word/2010/wordprocessingShape" mc:Ignorable="w14 w15 w16se wp14">
-  <w:p>
-    <w:pPr>
-      <w:pStyle w:val="Footer"/>
-    </w:pPr>
-  </w:p>
-</w:ftr>
-</file>
-
 <file path=word/footnotes.xml><?xml version="1.0" encoding="utf-8"?>
 <w:footnotes xmlns:wpc="http://schemas.microsoft.com/office/word/2010/wordprocessingCanvas" xmlns:cx="http://schemas.microsoft.com/office/drawing/2014/chartex" xmlns:cx1="http://schemas.microsoft.com/office/drawing/2015/9/8/chartex" xmlns:mc="http://schemas.openxmlformats.org/markup-compatibility/2006" xmlns:o="urn:schemas-microsoft-com:office:office" xmlns:r="http://schemas.openxmlformats.org/officeDocument/2006/relationships" xmlns:m="http://schemas.openxmlformats.org/officeDocument/2006/math" xmlns:v="urn:schemas-microsoft-com:vml" xmlns:wp14="http://schemas.microsoft.com/office/word/2010/wordprocessingDrawing" xmlns:wp="http://schemas.openxmlformats.org/drawingml/2006/wordprocessingDrawing" xmlns:w10="urn:schemas-microsoft-com:office:word" xmlns:w="http://schemas.openxmlformats.org/wordprocessingml/2006/main" xmlns:w14="http://schemas.microsoft.com/office/word/2010/wordml" xmlns:w15="http://schemas.microsoft.com/office/word/2012/wordml" xmlns:w16se="http://schemas.microsoft.com/office/word/2015/wordml/symex" xmlns:wpg="http://schemas.microsoft.com/office/word/2010/wordprocessingGroup" xmlns:wpi="http://schemas.microsoft.com/office/word/2010/wordprocessingInk" xmlns:wne="http://schemas.microsoft.com/office/word/2006/wordml" xmlns:wps="http://schemas.microsoft.com/office/word/2010/wordprocessingShape" mc:Ignorable="w14 w15 w16se wp14">
   <w:footnote w:type="separator" w:id="-1">
@@ -11114,16 +10916,14 @@
     <w:pPr>
       <w:pStyle w:val="Header"/>
     </w:pPr>
-  </w:p>
-</w:hdr>
-</file>
-
-<file path=word/header2.xml><?xml version="1.0" encoding="utf-8"?>
-<w:hdr xmlns:wpc="http://schemas.microsoft.com/office/word/2010/wordprocessingCanvas" xmlns:cx="http://schemas.microsoft.com/office/drawing/2014/chartex" xmlns:cx1="http://schemas.microsoft.com/office/drawing/2015/9/8/chartex" xmlns:mc="http://schemas.openxmlformats.org/markup-compatibility/2006" xmlns:o="urn:schemas-microsoft-com:office:office" xmlns:r="http://schemas.openxmlformats.org/officeDocument/2006/relationships" xmlns:m="http://schemas.openxmlformats.org/officeDocument/2006/math" xmlns:v="urn:schemas-microsoft-com:vml" xmlns:wp14="http://schemas.microsoft.com/office/word/2010/wordprocessingDrawing" xmlns:wp="http://schemas.openxmlformats.org/drawingml/2006/wordprocessingDrawing" xmlns:w10="urn:schemas-microsoft-com:office:word" xmlns:w="http://schemas.openxmlformats.org/wordprocessingml/2006/main" xmlns:w14="http://schemas.microsoft.com/office/word/2010/wordml" xmlns:w15="http://schemas.microsoft.com/office/word/2012/wordml" xmlns:w16se="http://schemas.microsoft.com/office/word/2015/wordml/symex" xmlns:wpg="http://schemas.microsoft.com/office/word/2010/wordprocessingGroup" xmlns:wpi="http://schemas.microsoft.com/office/word/2010/wordprocessingInk" xmlns:wne="http://schemas.microsoft.com/office/word/2006/wordml" xmlns:wps="http://schemas.microsoft.com/office/word/2010/wordprocessingShape" mc:Ignorable="w14 w15 w16se wp14">
-  <w:p>
-    <w:pPr>
-      <w:pStyle w:val="Header"/>
-    </w:pPr>
+    <w:proofErr w:type="spellStart"/>
+    <w:r>
+      <w:t>Gendoc</w:t>
+    </w:r>
+    <w:proofErr w:type="spellEnd"/>
+    <w:r>
+      <w:t xml:space="preserve"> v0.7.2 </w:t>
+    </w:r>
     <w:r>
       <w:t xml:space="preserve">Model Generation Output - </w:t>
     </w:r>
@@ -11145,16 +10945,6 @@
     <w:r>
       <w:fldChar w:fldCharType="end"/>
     </w:r>
-  </w:p>
-</w:hdr>
-</file>
-
-<file path=word/header3.xml><?xml version="1.0" encoding="utf-8"?>
-<w:hdr xmlns:wpc="http://schemas.microsoft.com/office/word/2010/wordprocessingCanvas" xmlns:cx="http://schemas.microsoft.com/office/drawing/2014/chartex" xmlns:cx1="http://schemas.microsoft.com/office/drawing/2015/9/8/chartex" xmlns:mc="http://schemas.openxmlformats.org/markup-compatibility/2006" xmlns:o="urn:schemas-microsoft-com:office:office" xmlns:r="http://schemas.openxmlformats.org/officeDocument/2006/relationships" xmlns:m="http://schemas.openxmlformats.org/officeDocument/2006/math" xmlns:v="urn:schemas-microsoft-com:vml" xmlns:wp14="http://schemas.microsoft.com/office/word/2010/wordprocessingDrawing" xmlns:wp="http://schemas.openxmlformats.org/drawingml/2006/wordprocessingDrawing" xmlns:w10="urn:schemas-microsoft-com:office:word" xmlns:w="http://schemas.openxmlformats.org/wordprocessingml/2006/main" xmlns:w14="http://schemas.microsoft.com/office/word/2010/wordml" xmlns:w15="http://schemas.microsoft.com/office/word/2012/wordml" xmlns:w16se="http://schemas.microsoft.com/office/word/2015/wordml/symex" xmlns:wpg="http://schemas.microsoft.com/office/word/2010/wordprocessingGroup" xmlns:wpi="http://schemas.microsoft.com/office/word/2010/wordprocessingInk" xmlns:wne="http://schemas.microsoft.com/office/word/2006/wordml" xmlns:wps="http://schemas.microsoft.com/office/word/2010/wordprocessingShape" mc:Ignorable="w14 w15 w16se wp14">
-  <w:p>
-    <w:pPr>
-      <w:pStyle w:val="Header"/>
-    </w:pPr>
   </w:p>
 </w:hdr>
 </file>
@@ -13370,8 +13160,9 @@
     <w:link w:val="Heading2Char"/>
     <w:uiPriority w:val="99"/>
     <w:qFormat/>
-    <w:rsid w:val="00AF5C4E"/>
+    <w:rsid w:val="0053136A"/>
     <w:pPr>
+      <w:framePr w:wrap="around" w:vAnchor="text" w:hAnchor="text" w:y="1"/>
       <w:numPr>
         <w:ilvl w:val="1"/>
         <w:numId w:val="6"/>
@@ -13427,7 +13218,7 @@
     <w:uiPriority w:val="99"/>
     <w:qFormat/>
     <w:locked/>
-    <w:rsid w:val="0071524F"/>
+    <w:rsid w:val="006B32F8"/>
     <w:pPr>
       <w:numPr>
         <w:ilvl w:val="3"/>
@@ -13626,7 +13417,7 @@
     <w:link w:val="Heading2"/>
     <w:uiPriority w:val="99"/>
     <w:locked/>
-    <w:rsid w:val="00AF5C4E"/>
+    <w:rsid w:val="0053136A"/>
     <w:rPr>
       <w:rFonts w:ascii="Times New Roman Bold" w:hAnsi="Times New Roman Bold" w:cs="Calibri"/>
       <w:b/>
@@ -13657,7 +13448,7 @@
     <w:link w:val="Heading4"/>
     <w:uiPriority w:val="99"/>
     <w:locked/>
-    <w:rsid w:val="0071524F"/>
+    <w:rsid w:val="006B32F8"/>
     <w:rPr>
       <w:rFonts w:ascii="Times New Roman" w:hAnsi="Times New Roman" w:cs="Calibri"/>
       <w:b/>
@@ -15327,7 +15118,7 @@
 </file>
 
 <file path=customXml/itemProps2.xml><?xml version="1.0" encoding="utf-8"?>
-<ds:datastoreItem xmlns:ds="http://schemas.openxmlformats.org/officeDocument/2006/customXml" ds:itemID="{62B2782E-4C5B-40F1-B04E-9DB45A83328C}">
+<ds:datastoreItem xmlns:ds="http://schemas.openxmlformats.org/officeDocument/2006/customXml" ds:itemID="{9A777ED9-FCA3-4023-B40E-19194915C6E0}">
   <ds:schemaRefs>
     <ds:schemaRef ds:uri="http://schemas.openxmlformats.org/officeDocument/2006/bibliography"/>
   </ds:schemaRefs>

</xml_diff>